<commit_message>
Piccola correzione doppione valutata/valutata
</commit_message>
<xml_diff>
--- a/modelli/DC_deroga/DC40_PFAV.docx
+++ b/modelli/DC_deroga/DC40_PFAV.docx
@@ -1,6 +1,6 @@
 
 <file path=word/document.xml><?xml version="1.0" encoding="utf-8"?>
-<w:document xmlns:o="urn:schemas-microsoft-com:office:office" xmlns:r="http://schemas.openxmlformats.org/officeDocument/2006/relationships" xmlns:v="urn:schemas-microsoft-com:vml" xmlns:w="http://schemas.openxmlformats.org/wordprocessingml/2006/main" xmlns:w10="urn:schemas-microsoft-com:office:word" xmlns:wp="http://schemas.openxmlformats.org/drawingml/2006/wordprocessingDrawing" xmlns:wps="http://schemas.microsoft.com/office/word/2010/wordprocessingShape" xmlns:wpg="http://schemas.microsoft.com/office/word/2010/wordprocessingGroup" xmlns:mc="http://schemas.openxmlformats.org/markup-compatibility/2006" xmlns:wp14="http://schemas.microsoft.com/office/word/2010/wordprocessingDrawing" xmlns:w14="http://schemas.microsoft.com/office/word/2010/wordml" mc:Ignorable="w14 wp14">
+<w:document xmlns:o="urn:schemas-microsoft-com:office:office" xmlns:r="http://schemas.openxmlformats.org/officeDocument/2006/relationships" xmlns:v="urn:schemas-microsoft-com:vml" xmlns:w="http://schemas.openxmlformats.org/wordprocessingml/2006/main" xmlns:w10="urn:schemas-microsoft-com:office:word" xmlns:wp="http://schemas.openxmlformats.org/drawingml/2006/wordprocessingDrawing" xmlns:wps="http://schemas.microsoft.com/office/word/2010/wordprocessingShape" xmlns:wpg="http://schemas.microsoft.com/office/word/2010/wordprocessingGroup" xmlns:mc="http://schemas.openxmlformats.org/markup-compatibility/2006" xmlns:wp14="http://schemas.microsoft.com/office/word/2010/wordprocessingDrawing" xmlns:w14="http://schemas.microsoft.com/office/word/2010/wordml" xmlns:w15="http://schemas.microsoft.com/office/word/2012/wordml" mc:Ignorable="w14 wp14 w15">
   <w:body>
     <w:tbl>
       <w:tblPr>
@@ -159,7 +159,7 @@
                 <w:sz w:val="20"/>
                 <w:rFonts w:ascii="Arial" w:hAnsi="Arial"/>
               </w:rPr>
-              <w:instrText> MERGEFIELD $NOME_COMANDO </w:instrText>
+              <w:instrText xml:space="preserve"> MERGEFIELD $NOME_COMANDO </w:instrText>
             </w:r>
             <w:r>
               <w:rPr>
@@ -240,7 +240,7 @@
                 <w:szCs w:val="20"/>
                 <w:iCs/>
               </w:rPr>
-              <w:instrText> MERGEFIELD $PEC_COMANDO </w:instrText>
+              <w:instrText xml:space="preserve"> MERGEFIELD $PEC_COMANDO </w:instrText>
             </w:r>
             <w:r>
               <w:rPr>
@@ -291,7 +291,7 @@
             </w:r>
             <w:r>
               <w:rPr/>
-              <w:instrText> MERGEFIELD $COMUNE_COMANDO </w:instrText>
+              <w:instrText xml:space="preserve"> MERGEFIELD $COMUNE_COMANDO </w:instrText>
             </w:r>
             <w:r>
               <w:rPr/>
@@ -335,7 +335,7 @@
             </w:r>
             <w:r>
               <w:rPr/>
-              <w:instrText> MERGEFIELD $NUM_PRATICA </w:instrText>
+              <w:instrText xml:space="preserve"> MERGEFIELD $NUM_PRATICA </w:instrText>
             </w:r>
             <w:r>
               <w:rPr/>
@@ -396,7 +396,7 @@
             </w:r>
             <w:r>
               <w:rPr/>
-              <w:instrText> MERGEFIELD $NOME_DIREZIONE </w:instrText>
+              <w:instrText xml:space="preserve"> MERGEFIELD $NOME_DIREZIONE </w:instrText>
             </w:r>
             <w:r>
               <w:rPr/>
@@ -425,7 +425,7 @@
             </w:r>
             <w:r>
               <w:rPr/>
-              <w:instrText> MERGEFIELD $PEC_DIREZIONE </w:instrText>
+              <w:instrText xml:space="preserve"> MERGEFIELD $PEC_DIREZIONE </w:instrText>
             </w:r>
             <w:r>
               <w:rPr/>
@@ -542,7 +542,7 @@
             </w:r>
             <w:r>
               <w:rPr/>
-              <w:instrText> MERGEFIELD $DESCRIZIONE_RICHIESTA </w:instrText>
+              <w:instrText xml:space="preserve"> MERGEFIELD $DESCRIZIONE_RICHIESTA </w:instrText>
             </w:r>
             <w:r>
               <w:rPr/>
@@ -566,7 +566,7 @@
             </w:r>
             <w:r>
               <w:rPr/>
-              <w:instrText> MERGEFIELD $NUM_PROT_RICHIESTA </w:instrText>
+              <w:instrText xml:space="preserve"> MERGEFIELD $NUM_PROT_RICHIESTA </w:instrText>
             </w:r>
             <w:r>
               <w:rPr/>
@@ -590,7 +590,7 @@
             </w:r>
             <w:r>
               <w:rPr/>
-              <w:instrText> MERGEFIELD $DATA_RICHIESTA </w:instrText>
+              <w:instrText xml:space="preserve"> MERGEFIELD $DATA_RICHIESTA </w:instrText>
             </w:r>
             <w:r>
               <w:rPr/>
@@ -642,7 +642,7 @@
                 <w:color w:val="auto"/>
                 <w:lang w:val="it-IT" w:eastAsia="zh-CN" w:bidi="hi-IN"/>
               </w:rPr>
-              <w:instrText> MERGEFIELD $RAGIONE_SOCIALE </w:instrText>
+              <w:instrText xml:space="preserve"> MERGEFIELD $RAGIONE_SOCIALE </w:instrText>
             </w:r>
             <w:r>
               <w:rPr>
@@ -708,7 +708,7 @@
                 <w:color w:val="auto"/>
                 <w:lang w:val="it-IT" w:eastAsia="zh-CN" w:bidi="hi-IN"/>
               </w:rPr>
-              <w:instrText> MERGEFIELD $INDIRIZZO_ATTIVITA </w:instrText>
+              <w:instrText xml:space="preserve"> MERGEFIELD $INDIRIZZO_ATTIVITA </w:instrText>
             </w:r>
             <w:r>
               <w:rPr>
@@ -859,7 +859,7 @@
             </w:r>
             <w:r>
               <w:rPr/>
-              <w:instrText> MERGEFIELD $ELENCO_ATTIVITA.Codice </w:instrText>
+              <w:instrText xml:space="preserve"> MERGEFIELD $ELENCO_ATTIVITA.Codice </w:instrText>
             </w:r>
             <w:r>
               <w:rPr/>
@@ -897,7 +897,7 @@
             </w:r>
             <w:r>
               <w:rPr/>
-              <w:instrText> MERGEFIELD $ELENCO_ATTIVITA.Descrizione </w:instrText>
+              <w:instrText xml:space="preserve"> MERGEFIELD $ELENCO_ATTIVITA.Descrizione </w:instrText>
             </w:r>
             <w:r>
               <w:rPr/>
@@ -977,7 +977,7 @@
             </w:r>
             <w:r>
               <w:rPr/>
-              <w:instrText> MERGEFIELD $ELENCO_DISP_NORMATIVE.Codice </w:instrText>
+              <w:instrText xml:space="preserve"> MERGEFIELD $ELENCO_DISP_NORMATIVE.Codice </w:instrText>
             </w:r>
             <w:r>
               <w:rPr/>
@@ -1014,7 +1014,7 @@
             </w:r>
             <w:r>
               <w:rPr/>
-              <w:instrText> MERGEFIELD $ELENCO_DISP_NORMATIVE.Descrizione </w:instrText>
+              <w:instrText xml:space="preserve"> MERGEFIELD $ELENCO_DISP_NORMATIVE.Descrizione </w:instrText>
             </w:r>
             <w:r>
               <w:rPr/>
@@ -1052,7 +1052,7 @@
             </w:r>
             <w:r>
               <w:rPr/>
-              <w:instrText> MERGEFIELD $ELENCO_DISP_NORMATIVE.Descrizione2 </w:instrText>
+              <w:instrText xml:space="preserve"> MERGEFIELD $ELENCO_DISP_NORMATIVE.Descrizione2 </w:instrText>
             </w:r>
             <w:r>
               <w:rPr/>
@@ -1135,7 +1135,7 @@
             </w:r>
             <w:r>
               <w:rPr/>
-              <w:instrText> MERGEFIELD $ELENCO_DESCRIZIONE_SITUAZIONE.Codice </w:instrText>
+              <w:instrText xml:space="preserve"> MERGEFIELD $ELENCO_DESCRIZIONE_SITUAZIONE.Codice </w:instrText>
             </w:r>
             <w:r>
               <w:rPr/>
@@ -1173,7 +1173,7 @@
             </w:r>
             <w:r>
               <w:rPr/>
-              <w:instrText> MERGEFIELD $ELENCO_DESCRIZIONE_SITUAZIONE.Descrizione </w:instrText>
+              <w:instrText xml:space="preserve"> MERGEFIELD $ELENCO_DESCRIZIONE_SITUAZIONE.Descrizione </w:instrText>
             </w:r>
             <w:r>
               <w:rPr/>
@@ -1227,7 +1227,7 @@
         <w:rPr>
           <w:lang w:val="it-IT"/>
         </w:rPr>
-        <w:instrText> MERGEFIELD $PROT_DOC_INTEG_IN_1 </w:instrText>
+        <w:instrText xml:space="preserve"> MERGEFIELD $PROT_DOC_INTEG_IN_1 </w:instrText>
       </w:r>
       <w:r>
         <w:rPr>
@@ -1263,7 +1263,7 @@
         <w:rPr>
           <w:lang w:val="it-IT"/>
         </w:rPr>
-        <w:instrText> MERGEFIELD $DATA_PROT_DOC_INTEG_IN_1 </w:instrText>
+        <w:instrText xml:space="preserve"> MERGEFIELD $DATA_PROT_DOC_INTEG_IN_1 </w:instrText>
       </w:r>
       <w:r>
         <w:rPr>
@@ -1287,52 +1287,7 @@
         <w:rPr>
           <w:lang w:val="it-IT"/>
         </w:rPr>
-        <w:t xml:space="preserve">), questo Comando propone che l’istanza </w:t>
-      </w:r>
-      <w:r>
-        <w:rPr>
-          <w:rFonts w:eastAsia="Noto Serif CJK SC" w:cs="Lohit Devanagari"/>
-          <w:color w:val="auto"/>
-          <w:kern w:val="2"/>
-          <w:sz w:val="24"/>
-          <w:szCs w:val="24"/>
-          <w:lang w:val="it-IT" w:eastAsia="zh-CN" w:bidi="hi-IN"/>
-        </w:rPr>
-        <w:t>sia</w:t>
-      </w:r>
-      <w:r>
-        <w:rPr>
-          <w:lang w:val="it-IT"/>
-        </w:rPr>
-        <w:t xml:space="preserve"> </w:t>
-      </w:r>
-      <w:r>
-        <w:rPr>
-          <w:rFonts w:eastAsia="Noto Serif CJK SC" w:cs="Lohit Devanagari"/>
-          <w:color w:val="auto"/>
-          <w:kern w:val="2"/>
-          <w:sz w:val="24"/>
-          <w:szCs w:val="24"/>
-          <w:lang w:val="it-IT" w:eastAsia="zh-CN" w:bidi="hi-IN"/>
-        </w:rPr>
-        <w:t>valutata</w:t>
-      </w:r>
-      <w:r>
-        <w:rPr>
-          <w:lang w:val="it-IT"/>
-        </w:rPr>
-        <w:t xml:space="preserve"> </w:t>
-      </w:r>
-      <w:r>
-        <w:rPr>
-          <w:rFonts w:eastAsia="Noto Serif CJK SC" w:cs="Lohit Devanagari"/>
-          <w:color w:val="auto"/>
-          <w:kern w:val="2"/>
-          <w:sz w:val="24"/>
-          <w:szCs w:val="24"/>
-          <w:lang w:val="it-IT" w:eastAsia="zh-CN" w:bidi="hi-IN"/>
-        </w:rPr>
-        <w:t xml:space="preserve">con </w:t>
+        <w:t xml:space="preserve">), questo Comando propone </w:t>
       </w:r>
       <w:r>
         <w:rPr>
@@ -1428,7 +1383,7 @@
             </w:r>
             <w:r>
               <w:rPr/>
-              <w:instrText> MERGEFIELD $ELENCO_PRESCRIZIONI.Codice </w:instrText>
+              <w:instrText xml:space="preserve"> MERGEFIELD $ELENCO_PRESCRIZIONI.Codice </w:instrText>
             </w:r>
             <w:r>
               <w:rPr/>
@@ -1466,7 +1421,7 @@
             </w:r>
             <w:r>
               <w:rPr/>
-              <w:instrText> MERGEFIELD $ELENCO_PRESCRIZIONI.Descrizione </w:instrText>
+              <w:instrText xml:space="preserve"> MERGEFIELD $ELENCO_PRESCRIZIONI.Descrizione </w:instrText>
             </w:r>
             <w:r>
               <w:rPr/>
@@ -1548,7 +1503,7 @@
             </w:r>
             <w:r>
               <w:rPr/>
-              <w:instrText> MERGEFIELD $NOME_ADDETTO </w:instrText>
+              <w:instrText xml:space="preserve"> MERGEFIELD $NOME_ADDETTO </w:instrText>
             </w:r>
             <w:r>
               <w:rPr/>
@@ -1572,7 +1527,7 @@
             </w:r>
             <w:r>
               <w:rPr/>
-              <w:instrText> MERGEFIELD $COGNOME_ADDETTO </w:instrText>
+              <w:instrText xml:space="preserve"> MERGEFIELD $COGNOME_ADDETTO </w:instrText>
             </w:r>
             <w:r>
               <w:rPr/>
@@ -1618,7 +1573,7 @@
             </w:r>
             <w:r>
               <w:rPr/>
-              <w:instrText> MERGEFIELD $NOME_COMANDANTE </w:instrText>
+              <w:instrText xml:space="preserve"> MERGEFIELD $NOME_COMANDANTE </w:instrText>
             </w:r>
             <w:r>
               <w:rPr/>
@@ -1642,7 +1597,7 @@
             </w:r>
             <w:r>
               <w:rPr/>
-              <w:instrText> MERGEFIELD $COGNOME_COMANDANTE </w:instrText>
+              <w:instrText xml:space="preserve"> MERGEFIELD $COGNOME_COMANDANTE </w:instrText>
             </w:r>
             <w:r>
               <w:rPr/>
@@ -1696,7 +1651,7 @@
 </file>
 
 <file path=word/footer1.xml><?xml version="1.0" encoding="utf-8"?>
-<w:ftr xmlns:o="urn:schemas-microsoft-com:office:office" xmlns:r="http://schemas.openxmlformats.org/officeDocument/2006/relationships" xmlns:v="urn:schemas-microsoft-com:vml" xmlns:w="http://schemas.openxmlformats.org/wordprocessingml/2006/main" xmlns:w10="urn:schemas-microsoft-com:office:word" xmlns:wp="http://schemas.openxmlformats.org/drawingml/2006/wordprocessingDrawing" xmlns:wps="http://schemas.microsoft.com/office/word/2010/wordprocessingShape" xmlns:wpg="http://schemas.microsoft.com/office/word/2010/wordprocessingGroup" xmlns:mc="http://schemas.openxmlformats.org/markup-compatibility/2006" xmlns:wp14="http://schemas.microsoft.com/office/word/2010/wordprocessingDrawing" xmlns:w14="http://schemas.microsoft.com/office/word/2010/wordml" mc:Ignorable="w14 wp14">
+<w:ftr xmlns:o="urn:schemas-microsoft-com:office:office" xmlns:r="http://schemas.openxmlformats.org/officeDocument/2006/relationships" xmlns:v="urn:schemas-microsoft-com:vml" xmlns:w="http://schemas.openxmlformats.org/wordprocessingml/2006/main" xmlns:w10="urn:schemas-microsoft-com:office:word" xmlns:wp="http://schemas.openxmlformats.org/drawingml/2006/wordprocessingDrawing" xmlns:wps="http://schemas.microsoft.com/office/word/2010/wordprocessingShape" xmlns:wpg="http://schemas.microsoft.com/office/word/2010/wordprocessingGroup" xmlns:mc="http://schemas.openxmlformats.org/markup-compatibility/2006" xmlns:wp14="http://schemas.microsoft.com/office/word/2010/wordprocessingDrawing" xmlns:w14="http://schemas.microsoft.com/office/word/2010/wordml" xmlns:w15="http://schemas.microsoft.com/office/word/2012/wordml" mc:Ignorable="w14 wp14 w15">
   <w:p>
     <w:pPr>
       <w:pStyle w:val="Pidipagina"/>
@@ -1712,7 +1667,7 @@
     </w:r>
     <w:r>
       <w:rPr/>
-      <w:instrText> PAGE </w:instrText>
+      <w:instrText xml:space="preserve"> PAGE </w:instrText>
     </w:r>
     <w:r>
       <w:rPr/>
@@ -1736,7 +1691,7 @@
     </w:r>
     <w:r>
       <w:rPr/>
-      <w:instrText> NUMPAGES </w:instrText>
+      <w:instrText xml:space="preserve"> NUMPAGES </w:instrText>
     </w:r>
     <w:r>
       <w:rPr/>
@@ -1762,7 +1717,7 @@
     </w:r>
     <w:r>
       <w:rPr/>
-      <w:instrText> FILENAME </w:instrText>
+      <w:instrText xml:space="preserve"> FILENAME </w:instrText>
     </w:r>
     <w:r>
       <w:rPr/>
@@ -1804,7 +1759,7 @@
     <w:pPr>
       <w:widowControl/>
       <w:suppressAutoHyphens w:val="true"/>
-      <w:overflowPunct w:val="false"/>
+      <w:overflowPunct w:val="true"/>
       <w:bidi w:val="0"/>
       <w:spacing w:before="0" w:after="0"/>
       <w:jc w:val="left"/>
@@ -1824,7 +1779,7 @@
     <w:rPr/>
   </w:style>
   <w:style w:type="character" w:styleId="CollegamentoInternet">
-    <w:name w:val="Collegamento Internet"/>
+    <w:name w:val="Hyperlink"/>
     <w:basedOn w:val="DefaultParagraphFont"/>
     <w:rPr>
       <w:color w:val="0000FF"/>

</xml_diff>